<commit_message>
fixed a few grammar mistakes
</commit_message>
<xml_diff>
--- a/report.docx
+++ b/report.docx
@@ -103,7 +103,7 @@
       </w:r>
       <w:r>
         <w:rPr/>
-        <w:t>creating a deck of cards using the Deck class, and taking advantage of all the methods that it provides, such as shuffle(), draw(), topDiscardCard(), and discard(Card). Once the server starts, it prompts the user with "How many players? 1 for playing against AI" and "Number of Draws before skipping to next person?  num &lt;= 0 : for unlimited drawing " and waits for all clients to connect. The client then connects using server's IP address and port, and receives 8 cards from Server. The server will pick who's turn it is and show the top discarded card to them before the client gets to pick which card to play. The first client to run out of cards wins the game. We used the following to implement the card game.</w:t>
+        <w:t>creating a deck of cards using the Deck class, and taking advantage of all the methods that it provides, such as shuffle(), draw(), topDiscardCard(), and discard(Card). Once the server starts, it prompts the user with "How many players? 1 for playing against AI" and "Number of Draws before skipping to next person?  num &lt;= 0 : for unlimited drawing " and waits for all clients to connect. The client then connects using server's IP address and port, and receives 5 cards from Server. The server will pick who's turn it is and show the top discarded card to them before the client gets to pick which card to play. The first client to run out of cards wins the game. We used the following to implement the card game.</w:t>
       </w:r>
     </w:p>
     <w:p>
@@ -387,13 +387,13 @@
           </v:oval>
         </w:pict>
         <w:pict>
-          <v:shape id="shape_0" coordsize="5101,586" path="m0,15c2295,585,5100,0,5100,0e" stroked="t" style="position:absolute;margin-left:107.55pt;margin-top:-8.45pt;width:254.95pt;height:13.2pt">
+          <v:shape id="shape_0" coordsize="5101,586" path="m0,15c2295,585,5100,0,5100,0e" stroked="t" style="position:absolute;margin-left:107.55pt;margin-top:-8.45pt;width:254.95pt;height:13.15pt">
             <v:stroke color="#3465a4" startarrow="block" endarrow="block" startarrowwidth="medium" startarrowlength="medium" endarrowwidth="medium" endarrowlength="medium" joinstyle="round" endcap="flat"/>
             <v:fill on="false" detectmouseclick="t"/>
           </v:shape>
         </w:pict>
         <w:pict>
-          <v:shape id="shape_0" coordsize="5146,1066" path="m0,1035c3240,1065,5145,0,5145,0e" stroked="t" style="position:absolute;margin-left:111.3pt;margin-top:13.05pt;width:257.2pt;height:51.75pt">
+          <v:shape id="shape_0" coordsize="5146,1066" path="m0,1035c3240,1065,5145,0,5145,0e" stroked="t" style="position:absolute;margin-left:111.3pt;margin-top:13.05pt;width:257.2pt;height:51.7pt">
             <v:stroke color="#3465a4" startarrow="block" endarrow="block" startarrowwidth="medium" startarrowlength="medium" endarrowwidth="medium" endarrowlength="medium" joinstyle="round" endcap="flat"/>
             <v:fill on="false" detectmouseclick="t"/>
           </v:shape>
@@ -454,7 +454,7 @@
           </v:oval>
         </w:pict>
         <w:pict>
-          <v:line id="shape_0" from="403pt,-9.8pt" to="403.75pt,48.4pt" stroked="t" style="position:absolute;flip:x">
+          <v:line id="shape_0" from="402.95pt,-9.8pt" to="403.7pt,48.4pt" stroked="t" style="position:absolute;flip:x">
             <v:stroke color="#3465a4" endarrow="block" endarrowwidth="medium" endarrowlength="medium" joinstyle="round" endcap="flat"/>
             <v:fill on="false" detectmouseclick="t"/>
           </v:line>
@@ -644,7 +644,7 @@
       <w:r>
         <w:rPr/>
         <w:pict>
-          <v:shape id="shape_0" stroked="f" style="position:absolute;margin-left:-9.45pt;margin-top:19.15pt;width:239.95pt;height:14.2pt" type="shapetype_202">
+          <v:shape id="shape_0" stroked="f" style="position:absolute;margin-left:183.3pt;margin-top:13.15pt;width:120.35pt;height:14.2pt" type="shapetype_202">
             <v:textbox>
               <w:txbxContent>
                 <w:p>
@@ -691,7 +691,7 @@
       </w:r>
       <w:r>
         <w:rPr/>
-        <w:t xml:space="preserve"> and talk to the player's (aka client's) to let them know who's next</w:t>
+        <w:t xml:space="preserve"> and talk to the players (aka clients) to let them know who's next</w:t>
       </w:r>
       <w:r>
         <w:rPr/>
@@ -703,7 +703,7 @@
       </w:r>
       <w:r>
         <w:rPr/>
-        <w:t xml:space="preserve"> Both Server and Client depend on other Java class(es) to get work done. Server needs to address Card, Deck, and maybe AI if the Server was told in stdin that only 1 client was to play. Client needs to address Card so that they can receive cards to put in their hand, as well as send cards to the server.</w:t>
+        <w:t xml:space="preserve"> Both Server and Client depend on other Java class(es) to get work done. Server needs to address Card, Deck, and maybe AI if the Server was told in stdin that only 1 client was to play. Client needs to address the Card class so that they can receive cards to put in their hand, as well as send cards to the server.</w:t>
       </w:r>
     </w:p>
     <w:p>
@@ -736,7 +736,7 @@
       </w:r>
       <w:r>
         <w:rPr/>
-        <w:t xml:space="preserve">. Before, the user would have to edit the host name and port variable in Server.java or Client.java before running the programs. Now, they are able to run Server with the port as a command-line argument, or wait for the stdin prompt for port and IP address after starting Server or Client. On the server prompt for how many players there are, it says to type 1 to go up against the AI. Once these option has been enabled, the server consults the AI class as a player on the game. </w:t>
+        <w:t xml:space="preserve">. Before, the user would have to edit the host name and port variables in Server.java or Client.java before running the programs. Now, they are able to run Server with the port as a command-line argument, or wait for the stdin prompt for port and IP address after starting Server or Client. On the server prompt for how many players there are, it says to type 1 to go up against the AI. Once this option has been enabled, the server consults the AI class as a player on the game. </w:t>
       </w:r>
     </w:p>
     <w:p>

</xml_diff>

<commit_message>
retake the server and class diagram
</commit_message>
<xml_diff>
--- a/report.docx
+++ b/report.docx
@@ -1,6 +1,6 @@
 
 <file path=word/document.xml><?xml version="1.0" encoding="utf-8"?>
-<w:document xmlns:wpc="http://schemas.microsoft.com/office/word/2010/wordprocessingCanvas" xmlns:mo="http://schemas.microsoft.com/office/mac/office/2008/main" xmlns:mc="http://schemas.openxmlformats.org/markup-compatibility/2006" xmlns:mv="urn:schemas-microsoft-com:mac:vml" xmlns:o="urn:schemas-microsoft-com:office:office" xmlns:r="http://schemas.openxmlformats.org/officeDocument/2006/relationships" xmlns:m="http://schemas.openxmlformats.org/officeDocument/2006/math" xmlns:v="urn:schemas-microsoft-com:vml" xmlns:wp14="http://schemas.microsoft.com/office/word/2010/wordprocessingDrawing" xmlns:wp="http://schemas.openxmlformats.org/drawingml/2006/wordprocessingDrawing" xmlns:w10="urn:schemas-microsoft-com:office:word" xmlns:w="http://schemas.openxmlformats.org/wordprocessingml/2006/main" xmlns:w14="http://schemas.microsoft.com/office/word/2010/wordml" xmlns:wpg="http://schemas.microsoft.com/office/word/2010/wordprocessingGroup" xmlns:wpi="http://schemas.microsoft.com/office/word/2010/wordprocessingInk" xmlns:wne="http://schemas.microsoft.com/office/word/2006/wordml" xmlns:wps="http://schemas.microsoft.com/office/word/2010/wordprocessingShape" mc:Ignorable="w14 wp14 mv">
+<w:document xmlns:wpc="http://schemas.microsoft.com/office/word/2010/wordprocessingCanvas" xmlns:mo="http://schemas.microsoft.com/office/mac/office/2008/main" xmlns:mc="http://schemas.openxmlformats.org/markup-compatibility/2006" xmlns:mv="urn:schemas-microsoft-com:mac:vml" xmlns:o="urn:schemas-microsoft-com:office:office" xmlns:r="http://schemas.openxmlformats.org/officeDocument/2006/relationships" xmlns:m="http://schemas.openxmlformats.org/officeDocument/2006/math" xmlns:v="urn:schemas-microsoft-com:vml" xmlns:wp14="http://schemas.microsoft.com/office/word/2010/wordprocessingDrawing" xmlns:wp="http://schemas.openxmlformats.org/drawingml/2006/wordprocessingDrawing" xmlns:w10="urn:schemas-microsoft-com:office:word" xmlns:w="http://schemas.openxmlformats.org/wordprocessingml/2006/main" xmlns:w14="http://schemas.microsoft.com/office/word/2010/wordml" xmlns:wpg="http://schemas.microsoft.com/office/word/2010/wordprocessingGroup" xmlns:wpi="http://schemas.microsoft.com/office/word/2010/wordprocessingInk" xmlns:wne="http://schemas.microsoft.com/office/word/2006/wordml" xmlns:wps="http://schemas.microsoft.com/office/word/2010/wordprocessingShape" mc:Ignorable="w14 wp14">
   <w:body>
     <w:p>
       <w:pPr>
@@ -41,8 +41,6 @@
       <w:r>
         <w:t>Patrick Homer</w:t>
       </w:r>
-      <w:bookmarkStart w:id="0" w:name="_GoBack"/>
-      <w:bookmarkEnd w:id="0"/>
     </w:p>
     <w:p>
       <w:pPr>
@@ -213,400 +211,68 @@
         <w:spacing w:line="480" w:lineRule="auto"/>
         <w:jc w:val="both"/>
       </w:pPr>
-    </w:p>
-    <w:p>
-      <w:pPr>
-        <w:spacing w:line="480" w:lineRule="auto"/>
-        <w:jc w:val="both"/>
-      </w:pPr>
-      <w:r>
-        <w:pict w14:anchorId="59DDC0C7">
-          <v:shapetype id="shapetype_202" o:spid="_x0000_m1048" coordsize="21600,21600" o:spt="202" path="m0,0l0,21600,21600,21600,21600,0xe">
-            <v:stroke joinstyle="miter"/>
-            <v:path gradientshapeok="t" o:connecttype="rect"/>
-          </v:shapetype>
-          <v:shape id="_x0000_s1047" type="#shapetype_202" style="position:absolute;left:0;text-align:left;margin-left:117pt;margin-top:12.95pt;width:54pt;height:18pt;z-index:251648000" filled="f" stroked="f" strokecolor="black">
-            <v:fill detectmouseclick="t"/>
-            <v:stroke joinstyle="round" endcap="flat"/>
-            <v:textbox>
-              <w:txbxContent>
-                <w:p>
-                  <w:r>
-                    <w:t>Request</w:t>
-                  </w:r>
-                </w:p>
-              </w:txbxContent>
-            </v:textbox>
-          </v:shape>
-        </w:pict>
-      </w:r>
-      <w:r>
-        <w:pict w14:anchorId="2B3968E9">
-          <v:oval id="shape_0" o:spid="_x0000_s1049" style="position:absolute;left:0;text-align:left;margin-left:27pt;margin-top:21.95pt;width:80.2pt;height:42.7pt;z-index:251645952" fillcolor="#729fcf" strokecolor="#3465a4">
-            <v:fill detectmouseclick="t" color2="#8d6030"/>
-            <v:textbox>
-              <w:txbxContent>
-                <w:p>
-                  <w:pPr>
-                    <w:jc w:val="center"/>
-                  </w:pPr>
-                  <w:r>
-                    <w:t>Client A</w:t>
-                  </w:r>
-                </w:p>
-              </w:txbxContent>
-            </v:textbox>
-          </v:oval>
-        </w:pict>
-      </w:r>
-      <w:r>
-        <w:pict w14:anchorId="547A8B95"/>
-      </w:r>
-    </w:p>
-    <w:p>
-      <w:pPr>
-        <w:spacing w:line="480" w:lineRule="auto"/>
-        <w:jc w:val="both"/>
-      </w:pPr>
-      <w:r>
-        <w:pict w14:anchorId="7C49C444">
-          <v:shape id="_x0000_s1045" type="#shapetype_202" style="position:absolute;left:0;text-align:left;margin-left:270pt;margin-top:3.35pt;width:45pt;height:27pt;z-index:251650048" filled="f" stroked="f" strokecolor="black">
-            <v:fill detectmouseclick="t"/>
-            <v:stroke joinstyle="round" endcap="flat"/>
-            <v:textbox style="mso-next-textbox:#_x0000_s1045">
-              <w:txbxContent>
-                <w:p>
-                  <w:r>
-                    <w:t>Reply</w:t>
-                  </w:r>
-                </w:p>
-              </w:txbxContent>
-            </v:textbox>
-          </v:shape>
-        </w:pict>
-      </w:r>
-      <w:r>
-        <w:pict w14:anchorId="34FB6F8C">
-          <v:shape id="_x0000_s1042" style="position:absolute;left:0;text-align:left;margin-left:108pt;margin-top:21.35pt;width:254.95pt;height:13.15pt;z-index:251653120" coordsize="5101,586" path="m0,15c2295,585,5100,,5100,0e" filled="f" strokecolor="#3465a4">
-            <v:fill detectmouseclick="t"/>
-            <v:stroke startarrow="block" endarrow="block"/>
-          </v:shape>
-        </w:pict>
-      </w:r>
-      <w:r>
-        <w:pict w14:anchorId="2CF317AA">
-          <v:line id="_x0000_s1037" style="position:absolute;left:0;text-align:left;flip:x;z-index:251658240" from="9pt,22.65pt" to="40pt,48.35pt" strokecolor="#3465a4">
-            <v:fill detectmouseclick="t"/>
-            <v:stroke endarrow="block"/>
-          </v:line>
-        </w:pict>
-      </w:r>
-      <w:r>
-        <w:pict w14:anchorId="04DFAB61">
-          <v:oval id="_x0000_s1046" style="position:absolute;left:0;text-align:left;margin-left:363.3pt;margin-top:2.65pt;width:80.2pt;height:42.7pt;z-index:251649024" fillcolor="#729fcf" strokecolor="#3465a4">
-            <v:fill detectmouseclick="t" color2="#8d6030"/>
-            <v:textbox style="mso-next-textbox:#_x0000_s1046">
-              <w:txbxContent>
-                <w:p>
-                  <w:pPr>
-                    <w:jc w:val="center"/>
-                  </w:pPr>
-                  <w:r>
-                    <w:t>Server</w:t>
-                  </w:r>
-                </w:p>
-              </w:txbxContent>
-            </v:textbox>
-          </v:oval>
-        </w:pict>
-      </w:r>
-      <w:r>
-        <w:pict w14:anchorId="13BE5AD1">
-          <v:shape id="_x0000_s1044" style="position:absolute;left:0;text-align:left;margin-left:109.8pt;margin-top:2.95pt;width:245.95pt;height:9.1pt;z-index:251651072" coordsize="4921,391" path="m0,360c2850,,4920,390,4920,390e" filled="f" strokecolor="#3465a4">
-            <v:fill detectmouseclick="t"/>
-            <v:stroke startarrow="block" endarrow="block"/>
-          </v:shape>
-        </w:pict>
-      </w:r>
-    </w:p>
-    <w:p>
-      <w:pPr>
-        <w:spacing w:line="480" w:lineRule="auto"/>
-        <w:jc w:val="both"/>
-      </w:pPr>
-      <w:r>
-        <w:pict w14:anchorId="08AECEB5">
-          <v:shape id="_x0000_s1033" type="#shapetype_202" style="position:absolute;left:0;text-align:left;margin-left:252pt;margin-top:20.75pt;width:45.25pt;height:19.95pt;z-index:251662336" filled="f" stroked="f" strokecolor="black">
-            <v:fill detectmouseclick="t"/>
-            <v:stroke joinstyle="round" endcap="flat"/>
-            <v:textbox>
-              <w:txbxContent>
-                <w:p>
-                  <w:r>
-                    <w:t>Reply</w:t>
-                  </w:r>
-                </w:p>
-              </w:txbxContent>
-            </v:textbox>
-          </v:shape>
-        </w:pict>
-      </w:r>
-      <w:r>
-        <w:pict w14:anchorId="353CB3DF">
-          <v:shape id="_x0000_s1034" type="#shapetype_202" style="position:absolute;left:0;text-align:left;margin-left:126pt;margin-top:11.75pt;width:72.25pt;height:23.35pt;z-index:251661312" filled="f" stroked="f" strokecolor="black">
-            <v:fill detectmouseclick="t"/>
-            <v:stroke joinstyle="round" endcap="flat"/>
-            <v:textbox>
-              <w:txbxContent>
-                <w:p>
-                  <w:r>
-                    <w:t>Request</w:t>
-                  </w:r>
-                </w:p>
-              </w:txbxContent>
-            </v:textbox>
-          </v:shape>
-        </w:pict>
-      </w:r>
-      <w:r>
-        <w:pict w14:anchorId="74CD3BBD">
-          <v:oval id="_x0000_s1043" style="position:absolute;left:0;text-align:left;margin-left:-54pt;margin-top:11.75pt;width:80.2pt;height:42.7pt;z-index:251652096" fillcolor="#729fcf" strokecolor="#3465a4">
-            <v:fill detectmouseclick="t" color2="#8d6030"/>
-            <v:textbox>
-              <w:txbxContent>
-                <w:p>
-                  <w:pPr>
-                    <w:jc w:val="center"/>
-                  </w:pPr>
-                  <w:r>
-                    <w:t>Card</w:t>
-                  </w:r>
-                </w:p>
-              </w:txbxContent>
-            </v:textbox>
-          </v:oval>
-        </w:pict>
-      </w:r>
-      <w:r>
-        <w:pict w14:anchorId="0079B7AD">
-          <v:shape id="_x0000_s1041" style="position:absolute;left:0;text-align:left;margin-left:111.3pt;margin-top:13.05pt;width:257.2pt;height:51.7pt;z-index:251654144" coordsize="5146,1066" path="m0,1035c3240,1065,5145,,5145,0e" filled="f" strokecolor="#3465a4">
-            <v:fill detectmouseclick="t"/>
-            <v:stroke startarrow="block" endarrow="block"/>
-          </v:shape>
-        </w:pict>
-      </w:r>
-      <w:r>
-        <w:pict w14:anchorId="58881E9E">
-          <v:shape id="_x0000_s1040" style="position:absolute;left:0;text-align:left;margin-left:107.55pt;margin-top:4.8pt;width:255.7pt;height:44.95pt;z-index:251655168" coordsize="5116,901" path="m0,900c2250,585,5115,,5115,0e" filled="f" strokecolor="#3465a4">
-            <v:fill detectmouseclick="t"/>
-            <v:stroke startarrow="block" endarrow="block"/>
-          </v:shape>
-        </w:pict>
-      </w:r>
-      <w:r>
-        <w:pict w14:anchorId="790B8B22">
-          <v:line id="_x0000_s1039" style="position:absolute;left:0;text-align:left;flip:x;z-index:251656192" from="310.8pt,13.05pt" to="376pt,74.8pt" strokecolor="#3465a4">
-            <v:fill detectmouseclick="t"/>
-            <v:stroke endarrow="block"/>
-          </v:line>
-        </w:pict>
-      </w:r>
-      <w:r>
-        <w:pict w14:anchorId="4AE586B2">
-          <v:line id="_x0000_s1038" style="position:absolute;left:0;text-align:left;z-index:251657216" from="433.05pt,6.75pt" to="466.75pt,72.7pt" strokecolor="#3465a4">
-            <v:fill detectmouseclick="t"/>
-            <v:stroke dashstyle="1 1" endarrow="block"/>
-          </v:line>
-        </w:pict>
-      </w:r>
-    </w:p>
-    <w:p>
-      <w:pPr>
-        <w:spacing w:line="480" w:lineRule="auto"/>
-        <w:jc w:val="both"/>
-      </w:pPr>
-      <w:r>
-        <w:pict w14:anchorId="626D3181">
-          <v:oval id="_x0000_s1036" style="position:absolute;left:0;text-align:left;margin-left:36pt;margin-top:11.15pt;width:80.2pt;height:42.7pt;z-index:251659264" fillcolor="#729fcf" strokecolor="#3465a4">
-            <v:fill detectmouseclick="t" color2="#8d6030"/>
-            <v:textbox>
-              <w:txbxContent>
-                <w:p>
-                  <w:pPr>
-                    <w:jc w:val="center"/>
-                  </w:pPr>
-                  <w:r>
-                    <w:t>Client B</w:t>
-                  </w:r>
-                </w:p>
-              </w:txbxContent>
-            </v:textbox>
-          </v:oval>
-        </w:pict>
-      </w:r>
-      <w:r>
-        <w:pict w14:anchorId="12110FB6">
-          <v:line id="_x0000_s1035" style="position:absolute;left:0;text-align:left;flip:x;z-index:251660288" from="402.95pt,-9.8pt" to="403.7pt,48.4pt" strokecolor="#3465a4">
-            <v:fill detectmouseclick="t"/>
-            <v:stroke endarrow="block"/>
-          </v:line>
-        </w:pict>
-      </w:r>
-    </w:p>
-    <w:p>
-      <w:pPr>
-        <w:spacing w:line="480" w:lineRule="auto"/>
-        <w:jc w:val="both"/>
-      </w:pPr>
-      <w:r>
-        <w:pict w14:anchorId="33947789">
-          <v:oval id="_x0000_s1031" style="position:absolute;left:0;text-align:left;margin-left:450pt;margin-top:19.55pt;width:80.2pt;height:42.7pt;z-index:251664384" fillcolor="#729fcf" strokecolor="#3465a4">
-            <v:fill detectmouseclick="t" color2="#8d6030"/>
-            <v:textbox>
-              <w:txbxContent>
-                <w:p>
-                  <w:pPr>
-                    <w:jc w:val="center"/>
-                  </w:pPr>
-                  <w:r>
-                    <w:t>AI</w:t>
-                  </w:r>
-                </w:p>
-              </w:txbxContent>
-            </v:textbox>
-          </v:oval>
-        </w:pict>
-      </w:r>
-      <w:r>
-        <w:pict w14:anchorId="61BA8202">
-          <v:oval id="_x0000_s1030" style="position:absolute;left:0;text-align:left;margin-left:5in;margin-top:19.55pt;width:80.2pt;height:42.7pt;z-index:251665408" fillcolor="#729fcf" strokecolor="#3465a4">
-            <v:fill detectmouseclick="t" color2="#8d6030"/>
-            <v:textbox>
-              <w:txbxContent>
-                <w:p>
-                  <w:pPr>
-                    <w:jc w:val="center"/>
-                  </w:pPr>
-                  <w:r>
-                    <w:t>Deck</w:t>
-                  </w:r>
-                </w:p>
-              </w:txbxContent>
-            </v:textbox>
-          </v:oval>
-        </w:pict>
-      </w:r>
-      <w:r>
-        <w:pict w14:anchorId="4B1A6C41">
-          <v:oval id="_x0000_s1029" style="position:absolute;left:0;text-align:left;margin-left:261pt;margin-top:19.55pt;width:80.2pt;height:42.7pt;z-index:251666432" fillcolor="#729fcf" strokecolor="#3465a4">
-            <v:fill detectmouseclick="t" color2="#8d6030"/>
-            <v:textbox>
-              <w:txbxContent>
-                <w:p>
-                  <w:pPr>
-                    <w:jc w:val="center"/>
-                  </w:pPr>
-                  <w:r>
-                    <w:t>Card</w:t>
-                  </w:r>
-                </w:p>
-              </w:txbxContent>
-            </v:textbox>
-          </v:oval>
-        </w:pict>
-      </w:r>
-      <w:r>
-        <w:pict w14:anchorId="4FB7D82C">
-          <v:line id="_x0000_s1032" style="position:absolute;left:0;text-align:left;flip:x;z-index:251663360" from="21.3pt,7.05pt" to="52pt,21.7pt" strokecolor="#3465a4">
-            <v:fill detectmouseclick="t"/>
-            <v:stroke endarrow="block"/>
-          </v:line>
-        </w:pict>
-      </w:r>
-    </w:p>
-    <w:p>
-      <w:pPr>
-        <w:spacing w:line="480" w:lineRule="auto"/>
-        <w:jc w:val="both"/>
-      </w:pPr>
-      <w:r>
-        <w:pict w14:anchorId="5AECF2AA">
-          <v:oval id="_x0000_s1028" style="position:absolute;left:0;text-align:left;margin-left:-47.7pt;margin-top:-10.8pt;width:80.2pt;height:42.7pt;z-index:251667456" fillcolor="#729fcf" strokecolor="#3465a4">
-            <v:fill detectmouseclick="t" color2="#8d6030"/>
-            <v:textbox>
-              <w:txbxContent>
-                <w:p>
-                  <w:pPr>
-                    <w:jc w:val="center"/>
-                  </w:pPr>
-                  <w:r>
-                    <w:t>Card</w:t>
-                  </w:r>
-                </w:p>
-              </w:txbxContent>
-            </v:textbox>
-          </v:oval>
-        </w:pict>
-      </w:r>
-    </w:p>
-    <w:p>
-      <w:pPr>
-        <w:spacing w:line="480" w:lineRule="auto"/>
-        <w:jc w:val="both"/>
-      </w:pPr>
-      <w:r>
-        <w:pict w14:anchorId="4F264610">
-          <v:shape id="_x0000_s1027" type="#shapetype_202" style="position:absolute;left:0;text-align:left;margin-left:27pt;margin-top:9.35pt;width:49pt;height:36.95pt;z-index:251668480" filled="f" stroked="f" strokecolor="black">
-            <v:fill detectmouseclick="t"/>
-            <v:stroke joinstyle="round" endcap="flat"/>
-            <v:textbox>
-              <w:txbxContent>
-                <w:p>
-                  <w:r>
-                    <w:t>1…n</w:t>
-                  </w:r>
-                </w:p>
-              </w:txbxContent>
-            </v:textbox>
-          </v:shape>
-        </w:pict>
-      </w:r>
-    </w:p>
-    <w:p>
-      <w:pPr>
-        <w:spacing w:line="480" w:lineRule="auto"/>
-        <w:jc w:val="both"/>
-      </w:pPr>
-      <w:r>
-        <w:pict w14:anchorId="0A5AB9A5">
-          <v:shape id="_x0000_s1026" type="#shapetype_202" style="position:absolute;left:0;text-align:left;margin-left:180pt;margin-top:-.25pt;width:126pt;height:22.45pt;z-index:251669504" filled="f" stroked="f" strokecolor="black">
-            <v:fill detectmouseclick="t"/>
-            <v:stroke joinstyle="round" endcap="flat"/>
-            <v:textbox>
-              <w:txbxContent>
-                <w:p>
-                  <w:pPr>
-                    <w:jc w:val="center"/>
-                  </w:pPr>
-                  <w:r>
-                    <w:t>Client-server diagram</w:t>
-                  </w:r>
-                </w:p>
-              </w:txbxContent>
-            </v:textbox>
-          </v:shape>
-        </w:pict>
-      </w:r>
-    </w:p>
-    <w:p>
-      <w:pPr>
-        <w:spacing w:line="480" w:lineRule="auto"/>
-        <w:jc w:val="both"/>
-      </w:pPr>
-    </w:p>
-    <w:p>
-      <w:pPr>
-        <w:spacing w:line="480" w:lineRule="auto"/>
+      <w:r>
+        <w:rPr>
+          <w:noProof/>
+          <w:lang w:eastAsia="en-US" w:bidi="ar-SA"/>
+        </w:rPr>
+        <w:drawing>
+          <wp:inline distT="0" distB="0" distL="0" distR="0" wp14:anchorId="495B4A06" wp14:editId="01590D73">
+            <wp:extent cx="6332220" cy="2410329"/>
+            <wp:effectExtent l="0" t="0" r="0" b="0"/>
+            <wp:docPr id="3" name="Picture 3"/>
+            <wp:cNvGraphicFramePr>
+              <a:graphicFrameLocks xmlns:a="http://schemas.openxmlformats.org/drawingml/2006/main" noChangeAspect="1"/>
+            </wp:cNvGraphicFramePr>
+            <a:graphic xmlns:a="http://schemas.openxmlformats.org/drawingml/2006/main">
+              <a:graphicData uri="http://schemas.openxmlformats.org/drawingml/2006/picture">
+                <pic:pic xmlns:pic="http://schemas.openxmlformats.org/drawingml/2006/picture">
+                  <pic:nvPicPr>
+                    <pic:cNvPr id="0" name="Picture 3"/>
+                    <pic:cNvPicPr>
+                      <a:picLocks noChangeAspect="1" noChangeArrowheads="1"/>
+                    </pic:cNvPicPr>
+                  </pic:nvPicPr>
+                  <pic:blipFill>
+                    <a:blip r:embed="rId6">
+                      <a:extLst>
+                        <a:ext uri="{28A0092B-C50C-407E-A947-70E740481C1C}">
+                          <a14:useLocalDpi xmlns:a14="http://schemas.microsoft.com/office/drawing/2010/main" val="0"/>
+                        </a:ext>
+                      </a:extLst>
+                    </a:blip>
+                    <a:srcRect/>
+                    <a:stretch>
+                      <a:fillRect/>
+                    </a:stretch>
+                  </pic:blipFill>
+                  <pic:spPr bwMode="auto">
+                    <a:xfrm>
+                      <a:off x="0" y="0"/>
+                      <a:ext cx="6332220" cy="2410329"/>
+                    </a:xfrm>
+                    <a:prstGeom prst="rect">
+                      <a:avLst/>
+                    </a:prstGeom>
+                    <a:noFill/>
+                    <a:ln>
+                      <a:noFill/>
+                    </a:ln>
+                  </pic:spPr>
+                </pic:pic>
+              </a:graphicData>
+            </a:graphic>
+          </wp:inline>
+        </w:drawing>
+      </w:r>
+      <w:r>
+        <w:t xml:space="preserve"> </w:t>
+      </w:r>
+    </w:p>
+    <w:p>
+      <w:pPr>
+        <w:spacing w:line="480" w:lineRule="auto"/>
+        <w:ind w:firstLine="709"/>
         <w:jc w:val="both"/>
       </w:pPr>
       <w:r>
@@ -634,7 +300,12 @@
         <w:t xml:space="preserve"> that only 1 client was to play. Client needs to address the Card class so that they can receive cards to put in their hand, as well as send cards to the server.</w:t>
       </w:r>
       <w:r>
-        <w:t xml:space="preserve"> When we were coming up with the structure of the program, we came up with the following UML diagram to plan our design.</w:t>
+        <w:t xml:space="preserve"> When we were coming up with the structure of the program, we came u</w:t>
+      </w:r>
+      <w:bookmarkStart w:id="0" w:name="_GoBack"/>
+      <w:bookmarkEnd w:id="0"/>
+      <w:r>
+        <w:t>p with the following UML diagram to plan our design.</w:t>
       </w:r>
       <w:r>
         <w:rPr>
@@ -667,7 +338,7 @@
                     </pic:cNvPicPr>
                   </pic:nvPicPr>
                   <pic:blipFill>
-                    <a:blip r:embed="rId6">
+                    <a:blip r:embed="rId7">
                       <a:extLst>
                         <a:ext uri="{28A0092B-C50C-407E-A947-70E740481C1C}">
                           <a14:useLocalDpi xmlns:a14="http://schemas.microsoft.com/office/drawing/2010/main" val="0"/>
@@ -762,7 +433,7 @@
 </file>
 
 <file path=word/numbering.xml><?xml version="1.0" encoding="utf-8"?>
-<w:numbering xmlns:wpc="http://schemas.microsoft.com/office/word/2010/wordprocessingCanvas" xmlns:mo="http://schemas.microsoft.com/office/mac/office/2008/main" xmlns:mc="http://schemas.openxmlformats.org/markup-compatibility/2006" xmlns:mv="urn:schemas-microsoft-com:mac:vml" xmlns:o="urn:schemas-microsoft-com:office:office" xmlns:r="http://schemas.openxmlformats.org/officeDocument/2006/relationships" xmlns:m="http://schemas.openxmlformats.org/officeDocument/2006/math" xmlns:v="urn:schemas-microsoft-com:vml" xmlns:wp14="http://schemas.microsoft.com/office/word/2010/wordprocessingDrawing" xmlns:wp="http://schemas.openxmlformats.org/drawingml/2006/wordprocessingDrawing" xmlns:w10="urn:schemas-microsoft-com:office:word" xmlns:w="http://schemas.openxmlformats.org/wordprocessingml/2006/main" xmlns:w14="http://schemas.microsoft.com/office/word/2010/wordml" xmlns:wpg="http://schemas.microsoft.com/office/word/2010/wordprocessingGroup" xmlns:wpi="http://schemas.microsoft.com/office/word/2010/wordprocessingInk" xmlns:wne="http://schemas.microsoft.com/office/word/2006/wordml" xmlns:wps="http://schemas.microsoft.com/office/word/2010/wordprocessingShape" mc:Ignorable="w14 wp14 mv">
+<w:numbering xmlns:wpc="http://schemas.microsoft.com/office/word/2010/wordprocessingCanvas" xmlns:mo="http://schemas.microsoft.com/office/mac/office/2008/main" xmlns:mc="http://schemas.openxmlformats.org/markup-compatibility/2006" xmlns:mv="urn:schemas-microsoft-com:mac:vml" xmlns:o="urn:schemas-microsoft-com:office:office" xmlns:r="http://schemas.openxmlformats.org/officeDocument/2006/relationships" xmlns:m="http://schemas.openxmlformats.org/officeDocument/2006/math" xmlns:v="urn:schemas-microsoft-com:vml" xmlns:wp14="http://schemas.microsoft.com/office/word/2010/wordprocessingDrawing" xmlns:wp="http://schemas.openxmlformats.org/drawingml/2006/wordprocessingDrawing" xmlns:w10="urn:schemas-microsoft-com:office:word" xmlns:w="http://schemas.openxmlformats.org/wordprocessingml/2006/main" xmlns:w14="http://schemas.microsoft.com/office/word/2010/wordml" xmlns:wpg="http://schemas.microsoft.com/office/word/2010/wordprocessingGroup" xmlns:wpi="http://schemas.microsoft.com/office/word/2010/wordprocessingInk" xmlns:wne="http://schemas.microsoft.com/office/word/2006/wordml" xmlns:wps="http://schemas.microsoft.com/office/word/2010/wordprocessingShape" mc:Ignorable="w14 wp14">
   <w:abstractNum w:abstractNumId="0">
     <w:nsid w:val="34BF3E83"/>
     <w:multiLevelType w:val="multilevel"/>
@@ -1301,7 +972,7 @@
 </file>
 
 <file path=word/stylesWithEffects.xml><?xml version="1.0" encoding="utf-8"?>
-<w:styles xmlns:wpc="http://schemas.microsoft.com/office/word/2010/wordprocessingCanvas" xmlns:mo="http://schemas.microsoft.com/office/mac/office/2008/main" xmlns:mc="http://schemas.openxmlformats.org/markup-compatibility/2006" xmlns:mv="urn:schemas-microsoft-com:mac:vml" xmlns:o="urn:schemas-microsoft-com:office:office" xmlns:r="http://schemas.openxmlformats.org/officeDocument/2006/relationships" xmlns:m="http://schemas.openxmlformats.org/officeDocument/2006/math" xmlns:v="urn:schemas-microsoft-com:vml" xmlns:wp14="http://schemas.microsoft.com/office/word/2010/wordprocessingDrawing" xmlns:wp="http://schemas.openxmlformats.org/drawingml/2006/wordprocessingDrawing" xmlns:w10="urn:schemas-microsoft-com:office:word" xmlns:w="http://schemas.openxmlformats.org/wordprocessingml/2006/main" xmlns:w14="http://schemas.microsoft.com/office/word/2010/wordml" xmlns:wpg="http://schemas.microsoft.com/office/word/2010/wordprocessingGroup" xmlns:wpi="http://schemas.microsoft.com/office/word/2010/wordprocessingInk" xmlns:wne="http://schemas.microsoft.com/office/word/2006/wordml" xmlns:wps="http://schemas.microsoft.com/office/word/2010/wordprocessingShape" mc:Ignorable="w14 wp14 mv">
+<w:styles xmlns:wpc="http://schemas.microsoft.com/office/word/2010/wordprocessingCanvas" xmlns:mo="http://schemas.microsoft.com/office/mac/office/2008/main" xmlns:mc="http://schemas.openxmlformats.org/markup-compatibility/2006" xmlns:mv="urn:schemas-microsoft-com:mac:vml" xmlns:o="urn:schemas-microsoft-com:office:office" xmlns:r="http://schemas.openxmlformats.org/officeDocument/2006/relationships" xmlns:m="http://schemas.openxmlformats.org/officeDocument/2006/math" xmlns:v="urn:schemas-microsoft-com:vml" xmlns:wp14="http://schemas.microsoft.com/office/word/2010/wordprocessingDrawing" xmlns:wp="http://schemas.openxmlformats.org/drawingml/2006/wordprocessingDrawing" xmlns:w10="urn:schemas-microsoft-com:office:word" xmlns:w="http://schemas.openxmlformats.org/wordprocessingml/2006/main" xmlns:w14="http://schemas.microsoft.com/office/word/2010/wordml" xmlns:wpg="http://schemas.microsoft.com/office/word/2010/wordprocessingGroup" xmlns:wpi="http://schemas.microsoft.com/office/word/2010/wordprocessingInk" xmlns:wne="http://schemas.microsoft.com/office/word/2006/wordml" xmlns:wps="http://schemas.microsoft.com/office/word/2010/wordprocessingShape" mc:Ignorable="w14 wp14">
   <w:docDefaults>
     <w:rPrDefault>
       <w:rPr>

</xml_diff>